<commit_message>
JR-111: Finish 07 file
</commit_message>
<xml_diff>
--- a/07 简答作业 v2.docx
+++ b/07 简答作业 v2.docx
@@ -1,6 +1,6 @@
 
 <file path=word/document.xml><?xml version="1.0" encoding="utf-8"?>
-<w:document xmlns:wpc="http://schemas.microsoft.com/office/word/2010/wordprocessingCanvas" xmlns:cx="http://schemas.microsoft.com/office/drawing/2014/chartex" xmlns:cx1="http://schemas.microsoft.com/office/drawing/2015/9/8/chartex" xmlns:cx2="http://schemas.microsoft.com/office/drawing/2015/10/21/chartex" xmlns:cx3="http://schemas.microsoft.com/office/drawing/2016/5/9/chartex" xmlns:cx4="http://schemas.microsoft.com/office/drawing/2016/5/10/chartex" xmlns:cx5="http://schemas.microsoft.com/office/drawing/2016/5/11/chartex" xmlns:cx6="http://schemas.microsoft.com/office/drawing/2016/5/12/chartex" xmlns:cx7="http://schemas.microsoft.com/office/drawing/2016/5/13/chartex" xmlns:cx8="http://schemas.microsoft.com/office/drawing/2016/5/14/chartex" xmlns:mc="http://schemas.openxmlformats.org/markup-compatibility/2006" xmlns:aink="http://schemas.microsoft.com/office/drawing/2016/ink" xmlns:am3d="http://schemas.microsoft.com/office/drawing/2017/model3d" xmlns:o="urn:schemas-microsoft-com:office:office" xmlns:r="http://schemas.openxmlformats.org/officeDocument/2006/relationships" xmlns:m="http://schemas.openxmlformats.org/officeDocument/2006/math" xmlns:v="urn:schemas-microsoft-com:vml" xmlns:wp14="http://schemas.microsoft.com/office/word/2010/wordprocessingDrawing" xmlns:wp="http://schemas.openxmlformats.org/drawingml/2006/wordprocessingDrawing" xmlns:w10="urn:schemas-microsoft-com:office:word" xmlns:w="http://schemas.openxmlformats.org/wordprocessingml/2006/main" xmlns:w14="http://schemas.microsoft.com/office/word/2010/wordml" xmlns:w15="http://schemas.microsoft.com/office/word/2012/wordml" xmlns:w16cex="http://schemas.microsoft.com/office/word/2018/wordml/cex" xmlns:w16cid="http://schemas.microsoft.com/office/word/2016/wordml/cid" xmlns:w16="http://schemas.microsoft.com/office/word/2018/wordml" xmlns:w16sdtdh="http://schemas.microsoft.com/office/word/2020/wordml/sdtdatahash" xmlns:w16se="http://schemas.microsoft.com/office/word/2015/wordml/symex" xmlns:wpg="http://schemas.microsoft.com/office/word/2010/wordprocessingGroup" xmlns:wpi="http://schemas.microsoft.com/office/word/2010/wordprocessingInk" xmlns:wne="http://schemas.microsoft.com/office/word/2006/wordml" xmlns:wps="http://schemas.microsoft.com/office/word/2010/wordprocessingShape" mc:Ignorable="w14 w15 w16se w16cid w16 w16cex w16sdtdh wp14">
+<w:document xmlns:wpc="http://schemas.microsoft.com/office/word/2010/wordprocessingCanvas" xmlns:cx="http://schemas.microsoft.com/office/drawing/2014/chartex" xmlns:cx1="http://schemas.microsoft.com/office/drawing/2015/9/8/chartex" xmlns:cx2="http://schemas.microsoft.com/office/drawing/2015/10/21/chartex" xmlns:cx3="http://schemas.microsoft.com/office/drawing/2016/5/9/chartex" xmlns:cx4="http://schemas.microsoft.com/office/drawing/2016/5/10/chartex" xmlns:cx5="http://schemas.microsoft.com/office/drawing/2016/5/11/chartex" xmlns:cx6="http://schemas.microsoft.com/office/drawing/2016/5/12/chartex" xmlns:cx7="http://schemas.microsoft.com/office/drawing/2016/5/13/chartex" xmlns:cx8="http://schemas.microsoft.com/office/drawing/2016/5/14/chartex" xmlns:mc="http://schemas.openxmlformats.org/markup-compatibility/2006" xmlns:aink="http://schemas.microsoft.com/office/drawing/2016/ink" xmlns:am3d="http://schemas.microsoft.com/office/drawing/2017/model3d" xmlns:o="urn:schemas-microsoft-com:office:office" xmlns:oel="http://schemas.microsoft.com/office/2019/extlst" xmlns:r="http://schemas.openxmlformats.org/officeDocument/2006/relationships" xmlns:m="http://schemas.openxmlformats.org/officeDocument/2006/math" xmlns:v="urn:schemas-microsoft-com:vml" xmlns:wp14="http://schemas.microsoft.com/office/word/2010/wordprocessingDrawing" xmlns:wp="http://schemas.openxmlformats.org/drawingml/2006/wordprocessingDrawing" xmlns:w10="urn:schemas-microsoft-com:office:word" xmlns:w="http://schemas.openxmlformats.org/wordprocessingml/2006/main" xmlns:w14="http://schemas.microsoft.com/office/word/2010/wordml" xmlns:w15="http://schemas.microsoft.com/office/word/2012/wordml" xmlns:w16cex="http://schemas.microsoft.com/office/word/2018/wordml/cex" xmlns:w16cid="http://schemas.microsoft.com/office/word/2016/wordml/cid" xmlns:w16="http://schemas.microsoft.com/office/word/2018/wordml" xmlns:w16sdtdh="http://schemas.microsoft.com/office/word/2020/wordml/sdtdatahash" xmlns:w16se="http://schemas.microsoft.com/office/word/2015/wordml/symex" xmlns:wpg="http://schemas.microsoft.com/office/word/2010/wordprocessingGroup" xmlns:wpi="http://schemas.microsoft.com/office/word/2010/wordprocessingInk" xmlns:wne="http://schemas.microsoft.com/office/word/2006/wordml" xmlns:wps="http://schemas.microsoft.com/office/word/2010/wordprocessingShape" mc:Ignorable="w14 w15 w16se w16cid w16 w16cex w16sdtdh wp14">
   <w:body>
     <w:p>
       <w:pPr>
@@ -336,6 +336,7 @@
       <w:r>
         <w:rPr>
           <w:rFonts w:ascii="Times New Roman" w:eastAsia="Times New Roman" w:hAnsi="Times New Roman" w:cs="Times New Roman"/>
+          <w:noProof/>
           <w:color w:val="0F2B3D"/>
           <w:sz w:val="24"/>
           <w:szCs w:val="24"/>
@@ -417,6 +418,28 @@
     </w:p>
     <w:p>
       <w:pPr>
+        <w:shd w:val="clear" w:color="auto" w:fill="FFFFFF"/>
+        <w:spacing w:before="300" w:after="300" w:line="240" w:lineRule="auto"/>
+        <w:ind w:left="2160" w:hanging="1440"/>
+        <w:rPr>
+          <w:rFonts w:ascii="Times New Roman" w:eastAsia="Times New Roman" w:hAnsi="Times New Roman" w:cs="Times New Roman"/>
+          <w:color w:val="8DB3E2" w:themeColor="text2" w:themeTint="66"/>
+          <w:sz w:val="24"/>
+          <w:szCs w:val="24"/>
+        </w:rPr>
+      </w:pPr>
+      <w:r>
+        <w:rPr>
+          <w:rFonts w:ascii="Times New Roman" w:eastAsia="Times New Roman" w:hAnsi="Times New Roman" w:cs="Times New Roman"/>
+          <w:color w:val="8DB3E2" w:themeColor="text2" w:themeTint="66"/>
+          <w:sz w:val="24"/>
+          <w:szCs w:val="24"/>
+        </w:rPr>
+        <w:t>AB$C#%EF</w:t>
+      </w:r>
+    </w:p>
+    <w:p>
+      <w:pPr>
         <w:numPr>
           <w:ilvl w:val="0"/>
           <w:numId w:val="2"/>
@@ -435,6 +458,7 @@
           <w:sz w:val="24"/>
           <w:szCs w:val="24"/>
         </w:rPr>
+        <w:lastRenderedPageBreak/>
         <w:t xml:space="preserve">(True or False) </w:t>
       </w:r>
       <w:r>
@@ -480,17 +504,7 @@
           <w:szCs w:val="24"/>
           <w:highlight w:val="white"/>
         </w:rPr>
-        <w:t xml:space="preserve">, but don’t want it to </w:t>
-      </w:r>
-      <w:r>
-        <w:rPr>
-          <w:rFonts w:ascii="Times New Roman" w:eastAsia="Times New Roman" w:hAnsi="Times New Roman" w:cs="Times New Roman"/>
-          <w:sz w:val="24"/>
-          <w:szCs w:val="24"/>
-          <w:highlight w:val="white"/>
-        </w:rPr>
-        <w:lastRenderedPageBreak/>
-        <w:t xml:space="preserve">be committed yet, run </w:t>
+        <w:t xml:space="preserve">, but don’t want it to be committed yet, run </w:t>
       </w:r>
       <w:r>
         <w:rPr>
@@ -529,6 +543,23 @@
           <w:highlight w:val="white"/>
         </w:rPr>
         <w:t>.</w:t>
+      </w:r>
+      <w:r>
+        <w:rPr>
+          <w:rFonts w:ascii="Times New Roman" w:eastAsia="Times New Roman" w:hAnsi="Times New Roman" w:cs="Times New Roman"/>
+          <w:sz w:val="24"/>
+          <w:szCs w:val="24"/>
+        </w:rPr>
+        <w:t xml:space="preserve"> </w:t>
+      </w:r>
+      <w:r>
+        <w:rPr>
+          <w:rFonts w:ascii="Times New Roman" w:eastAsia="Times New Roman" w:hAnsi="Times New Roman" w:cs="Times New Roman"/>
+          <w:color w:val="8DB3E2" w:themeColor="text2" w:themeTint="66"/>
+          <w:sz w:val="24"/>
+          <w:szCs w:val="24"/>
+        </w:rPr>
+        <w:t>T</w:t>
       </w:r>
     </w:p>
     <w:p>
@@ -540,6 +571,7 @@
         <w:shd w:val="clear" w:color="auto" w:fill="FFFFFF"/>
         <w:spacing w:line="408" w:lineRule="auto"/>
         <w:rPr>
+          <w:rStyle w:val="Title"/>
           <w:rFonts w:ascii="Times New Roman" w:eastAsia="Times New Roman" w:hAnsi="Times New Roman" w:cs="Times New Roman"/>
           <w:sz w:val="24"/>
           <w:szCs w:val="24"/>
@@ -604,6 +636,72 @@
           <w:szCs w:val="24"/>
         </w:rPr>
         <w:t xml:space="preserve"> can only be used to undo commits in the git repository.</w:t>
+      </w:r>
+      <w:r>
+        <w:rPr>
+          <w:rStyle w:val="Title"/>
+          <w:color w:val="000000"/>
+        </w:rPr>
+        <w:t xml:space="preserve"> </w:t>
+      </w:r>
+      <w:r>
+        <w:rPr>
+          <w:rStyle w:val="Title"/>
+          <w:color w:val="8DB3E2" w:themeColor="text2" w:themeTint="66"/>
+        </w:rPr>
+        <w:t>F</w:t>
+      </w:r>
+    </w:p>
+    <w:p>
+      <w:pPr>
+        <w:ind w:firstLine="720"/>
+        <w:rPr>
+          <w:color w:val="8DB3E2" w:themeColor="text2" w:themeTint="66"/>
+        </w:rPr>
+      </w:pPr>
+      <w:r>
+        <w:rPr>
+          <w:color w:val="8DB3E2" w:themeColor="text2" w:themeTint="66"/>
+        </w:rPr>
+        <w:t>git reset </w:t>
+      </w:r>
+      <w:r>
+        <w:rPr>
+          <w:color w:val="8DB3E2" w:themeColor="text2" w:themeTint="66"/>
+        </w:rPr>
+        <w:t>可以撤销提交，也可以撤销暂存的更改（</w:t>
+      </w:r>
+      <w:r>
+        <w:rPr>
+          <w:color w:val="8DB3E2" w:themeColor="text2" w:themeTint="66"/>
+        </w:rPr>
+        <w:t>staged changes</w:t>
+      </w:r>
+      <w:r>
+        <w:rPr>
+          <w:color w:val="8DB3E2" w:themeColor="text2" w:themeTint="66"/>
+        </w:rPr>
+        <w:t>）</w:t>
+      </w:r>
+    </w:p>
+    <w:p>
+      <w:pPr>
+        <w:ind w:left="720"/>
+        <w:rPr>
+          <w:highlight w:val="white"/>
+        </w:rPr>
+      </w:pPr>
+      <w:r>
+        <w:rPr>
+          <w:color w:val="8DB3E2" w:themeColor="text2" w:themeTint="66"/>
+        </w:rPr>
+        <w:t>git revert </w:t>
+      </w:r>
+      <w:r>
+        <w:rPr>
+          <w:color w:val="8DB3E2" w:themeColor="text2" w:themeTint="66"/>
+        </w:rPr>
+        <w:t>是通过创建一个新的提交来撤销指定提交的更改。其用途主要是撤销提交，而不会改变分支的历史顺序。</w:t>
       </w:r>
     </w:p>
     <w:p>
@@ -660,15 +758,55 @@
           <w:sz w:val="24"/>
           <w:szCs w:val="24"/>
         </w:rPr>
-        <w:t>can</w:t>
-      </w:r>
-      <w:r>
-        <w:rPr>
-          <w:rFonts w:ascii="Times New Roman" w:eastAsia="Times New Roman" w:hAnsi="Times New Roman" w:cs="Times New Roman"/>
-          <w:sz w:val="24"/>
-          <w:szCs w:val="24"/>
-        </w:rPr>
-        <w:t xml:space="preserve"> be used to roll back to a certain commit hash (check the documentation if you are unsure).</w:t>
+        <w:t>can be used to roll back to a certain commit hash (check the documentation if you are unsure).</w:t>
+      </w:r>
+      <w:r>
+        <w:rPr>
+          <w:rFonts w:ascii="Times New Roman" w:eastAsia="Times New Roman" w:hAnsi="Times New Roman" w:cs="Times New Roman"/>
+          <w:sz w:val="24"/>
+          <w:szCs w:val="24"/>
+        </w:rPr>
+        <w:t xml:space="preserve"> </w:t>
+      </w:r>
+    </w:p>
+    <w:p>
+      <w:pPr>
+        <w:shd w:val="clear" w:color="auto" w:fill="FFFFFF"/>
+        <w:spacing w:line="408" w:lineRule="auto"/>
+        <w:ind w:left="720"/>
+        <w:rPr>
+          <w:rFonts w:ascii="Times New Roman" w:eastAsia="Times New Roman" w:hAnsi="Times New Roman" w:cs="Times New Roman"/>
+          <w:color w:val="8DB3E2" w:themeColor="text2" w:themeTint="66"/>
+          <w:sz w:val="24"/>
+          <w:szCs w:val="24"/>
+        </w:rPr>
+      </w:pPr>
+      <w:r>
+        <w:rPr>
+          <w:rFonts w:ascii="Times New Roman" w:eastAsia="Times New Roman" w:hAnsi="Times New Roman" w:cs="Times New Roman"/>
+          <w:color w:val="8DB3E2" w:themeColor="text2" w:themeTint="66"/>
+          <w:sz w:val="24"/>
+          <w:szCs w:val="24"/>
+        </w:rPr>
+        <w:t xml:space="preserve">T </w:t>
+      </w:r>
+      <w:r>
+        <w:rPr>
+          <w:rFonts w:ascii="-webkit-standard" w:hAnsi="-webkit-standard"/>
+          <w:color w:val="8DB3E2" w:themeColor="text2" w:themeTint="66"/>
+          <w:sz w:val="27"/>
+          <w:szCs w:val="27"/>
+        </w:rPr>
+        <w:t>通常用于查看或暂时回退，而不是永久修改分支状</w:t>
+      </w:r>
+      <w:r>
+        <w:rPr>
+          <w:rFonts w:ascii="SimSun" w:eastAsia="SimSun" w:hAnsi="SimSun" w:cs="SimSun" w:hint="eastAsia"/>
+          <w:color w:val="8DB3E2" w:themeColor="text2" w:themeTint="66"/>
+          <w:sz w:val="27"/>
+          <w:szCs w:val="27"/>
+        </w:rPr>
+        <w:t>态</w:t>
       </w:r>
     </w:p>
     <w:p>
@@ -691,15 +829,43 @@
           <w:sz w:val="24"/>
           <w:szCs w:val="24"/>
         </w:rPr>
-        <w:t>(True or False) We cannot commit changes in the working directory directly to the repo without adding it to the staging index first (read the documentation if you a</w:t>
-      </w:r>
-      <w:r>
-        <w:rPr>
-          <w:rFonts w:ascii="Times New Roman" w:eastAsia="Times New Roman" w:hAnsi="Times New Roman" w:cs="Times New Roman"/>
-          <w:sz w:val="24"/>
-          <w:szCs w:val="24"/>
-        </w:rPr>
-        <w:t>re unsure).</w:t>
+        <w:t>(True or False) We cannot commit changes in the working directory directly to the repo without adding it to the staging index first (read the documentation if you are unsure</w:t>
+      </w:r>
+      <w:proofErr w:type="gramStart"/>
+      <w:r>
+        <w:rPr>
+          <w:rFonts w:ascii="Times New Roman" w:eastAsia="Times New Roman" w:hAnsi="Times New Roman" w:cs="Times New Roman"/>
+          <w:sz w:val="24"/>
+          <w:szCs w:val="24"/>
+        </w:rPr>
+        <w:t>).</w:t>
+      </w:r>
+      <w:r>
+        <w:rPr>
+          <w:rFonts w:ascii="Times New Roman" w:eastAsia="Times New Roman" w:hAnsi="Times New Roman" w:cs="Times New Roman"/>
+          <w:color w:val="8DB3E2" w:themeColor="text2" w:themeTint="66"/>
+          <w:sz w:val="24"/>
+          <w:szCs w:val="24"/>
+        </w:rPr>
+        <w:t>F</w:t>
+      </w:r>
+      <w:proofErr w:type="gramEnd"/>
+      <w:r>
+        <w:rPr>
+          <w:rFonts w:ascii="Times New Roman" w:eastAsia="Times New Roman" w:hAnsi="Times New Roman" w:cs="Times New Roman"/>
+          <w:color w:val="8DB3E2" w:themeColor="text2" w:themeTint="66"/>
+          <w:sz w:val="24"/>
+          <w:szCs w:val="24"/>
+        </w:rPr>
+        <w:t xml:space="preserve"> </w:t>
+      </w:r>
+      <w:r>
+        <w:rPr>
+          <w:rStyle w:val="HTMLCode"/>
+          <w:rFonts w:eastAsiaTheme="minorEastAsia"/>
+          <w:color w:val="8DB3E2" w:themeColor="text2" w:themeTint="66"/>
+        </w:rPr>
+        <w:t>git commit -a</w:t>
       </w:r>
     </w:p>
     <w:p>
@@ -761,6 +927,72 @@
     </w:p>
     <w:p>
       <w:pPr>
+        <w:shd w:val="clear" w:color="auto" w:fill="FFFFFF"/>
+        <w:spacing w:line="408" w:lineRule="auto"/>
+        <w:ind w:left="720"/>
+        <w:rPr>
+          <w:rFonts w:ascii="Times New Roman" w:eastAsia="Times New Roman" w:hAnsi="Times New Roman" w:cs="Times New Roman"/>
+          <w:sz w:val="24"/>
+          <w:szCs w:val="24"/>
+        </w:rPr>
+      </w:pPr>
+      <w:r>
+        <w:rPr>
+          <w:rFonts w:ascii="Times New Roman" w:eastAsia="Times New Roman" w:hAnsi="Times New Roman" w:cs="Times New Roman"/>
+          <w:color w:val="8DB3E2" w:themeColor="text2" w:themeTint="66"/>
+          <w:sz w:val="24"/>
+          <w:szCs w:val="24"/>
+        </w:rPr>
+        <w:t>F</w:t>
+      </w:r>
+      <w:r>
+        <w:rPr>
+          <w:rFonts w:ascii="Times New Roman" w:eastAsia="Times New Roman" w:hAnsi="Times New Roman" w:cs="Times New Roman"/>
+          <w:color w:val="8DB3E2" w:themeColor="text2" w:themeTint="66"/>
+          <w:sz w:val="24"/>
+          <w:szCs w:val="24"/>
+        </w:rPr>
+        <w:t xml:space="preserve"> -p</w:t>
+      </w:r>
+      <w:r>
+        <w:rPr>
+          <w:rFonts w:ascii="-webkit-standard" w:hAnsi="-webkit-standard"/>
+          <w:color w:val="8DB3E2" w:themeColor="text2" w:themeTint="66"/>
+          <w:sz w:val="27"/>
+          <w:szCs w:val="27"/>
+        </w:rPr>
+        <w:t>提交历史</w:t>
+      </w:r>
+      <w:r>
+        <w:rPr>
+          <w:rFonts w:ascii="-webkit-standard" w:hAnsi="-webkit-standard"/>
+          <w:color w:val="8DB3E2" w:themeColor="text2" w:themeTint="66"/>
+          <w:sz w:val="27"/>
+          <w:szCs w:val="27"/>
+        </w:rPr>
+        <w:t xml:space="preserve"> + </w:t>
+      </w:r>
+      <w:r>
+        <w:rPr>
+          <w:rFonts w:ascii="-webkit-standard" w:hAnsi="-webkit-standard"/>
+          <w:color w:val="8DB3E2" w:themeColor="text2" w:themeTint="66"/>
+          <w:sz w:val="27"/>
+          <w:szCs w:val="27"/>
+        </w:rPr>
+        <w:t>每个提交的更改内</w:t>
+      </w:r>
+      <w:r>
+        <w:rPr>
+          <w:rFonts w:ascii="SimSun" w:eastAsia="SimSun" w:hAnsi="SimSun" w:cs="SimSun" w:hint="eastAsia"/>
+          <w:color w:val="8DB3E2" w:themeColor="text2" w:themeTint="66"/>
+          <w:sz w:val="27"/>
+          <w:szCs w:val="27"/>
+        </w:rPr>
+        <w:t>容</w:t>
+      </w:r>
+    </w:p>
+    <w:p>
+      <w:pPr>
         <w:numPr>
           <w:ilvl w:val="0"/>
           <w:numId w:val="2"/>
@@ -788,16 +1020,57 @@
           <w:szCs w:val="24"/>
           <w:shd w:val="clear" w:color="auto" w:fill="F3F3F3"/>
         </w:rPr>
-        <w:t>git log --oneline and git log --stat</w:t>
-      </w:r>
-      <w:r>
-        <w:rPr>
-          <w:rFonts w:ascii="Times New Roman" w:eastAsia="Times New Roman" w:hAnsi="Times New Roman" w:cs="Times New Roman"/>
-          <w:sz w:val="24"/>
-          <w:szCs w:val="24"/>
-        </w:rPr>
-        <w:t xml:space="preserve"> will give you the same output.</w:t>
-      </w:r>
+        <w:t>git log --</w:t>
+      </w:r>
+      <w:proofErr w:type="spellStart"/>
+      <w:r>
+        <w:rPr>
+          <w:rFonts w:ascii="Courier New" w:eastAsia="Courier New" w:hAnsi="Courier New" w:cs="Courier New"/>
+          <w:sz w:val="24"/>
+          <w:szCs w:val="24"/>
+          <w:shd w:val="clear" w:color="auto" w:fill="F3F3F3"/>
+        </w:rPr>
+        <w:t>oneline</w:t>
+      </w:r>
+      <w:proofErr w:type="spellEnd"/>
+      <w:r>
+        <w:rPr>
+          <w:rFonts w:ascii="Courier New" w:eastAsia="Courier New" w:hAnsi="Courier New" w:cs="Courier New"/>
+          <w:sz w:val="24"/>
+          <w:szCs w:val="24"/>
+          <w:shd w:val="clear" w:color="auto" w:fill="F3F3F3"/>
+        </w:rPr>
+        <w:t xml:space="preserve"> and git log --stat</w:t>
+      </w:r>
+      <w:r>
+        <w:rPr>
+          <w:rFonts w:ascii="Times New Roman" w:eastAsia="Times New Roman" w:hAnsi="Times New Roman" w:cs="Times New Roman"/>
+          <w:sz w:val="24"/>
+          <w:szCs w:val="24"/>
+        </w:rPr>
+        <w:t xml:space="preserve"> will give you the same </w:t>
+      </w:r>
+      <w:proofErr w:type="spellStart"/>
+      <w:proofErr w:type="gramStart"/>
+      <w:r>
+        <w:rPr>
+          <w:rFonts w:ascii="Times New Roman" w:eastAsia="Times New Roman" w:hAnsi="Times New Roman" w:cs="Times New Roman"/>
+          <w:sz w:val="24"/>
+          <w:szCs w:val="24"/>
+        </w:rPr>
+        <w:t>output.</w:t>
+      </w:r>
+      <w:r>
+        <w:rPr>
+          <w:rFonts w:ascii="Times New Roman" w:eastAsia="Times New Roman" w:hAnsi="Times New Roman" w:cs="Times New Roman"/>
+          <w:color w:val="8DB3E2" w:themeColor="text2" w:themeTint="66"/>
+          <w:sz w:val="24"/>
+          <w:szCs w:val="24"/>
+        </w:rPr>
+        <w:t>F</w:t>
+      </w:r>
+      <w:proofErr w:type="spellEnd"/>
+      <w:proofErr w:type="gramEnd"/>
     </w:p>
     <w:p>
       <w:pPr>
@@ -855,6 +1128,101 @@
           <w:shd w:val="clear" w:color="auto" w:fill="F3F3F3"/>
         </w:rPr>
         <w:t xml:space="preserve"> to undo commits because git revert is safer.</w:t>
+      </w:r>
+    </w:p>
+    <w:p>
+      <w:pPr>
+        <w:shd w:val="clear" w:color="auto" w:fill="FFFFFF"/>
+        <w:spacing w:after="300" w:line="408" w:lineRule="auto"/>
+        <w:ind w:left="720"/>
+        <w:rPr>
+          <w:rFonts w:ascii="Times New Roman" w:eastAsia="Times New Roman" w:hAnsi="Times New Roman" w:cs="Times New Roman"/>
+          <w:color w:val="8DB3E2" w:themeColor="text2" w:themeTint="66"/>
+          <w:sz w:val="24"/>
+          <w:szCs w:val="24"/>
+        </w:rPr>
+      </w:pPr>
+      <w:r>
+        <w:rPr>
+          <w:rFonts w:ascii="Times New Roman" w:eastAsia="Times New Roman" w:hAnsi="Times New Roman" w:cs="Times New Roman"/>
+          <w:color w:val="8DB3E2" w:themeColor="text2" w:themeTint="66"/>
+          <w:sz w:val="24"/>
+          <w:szCs w:val="24"/>
+        </w:rPr>
+        <w:t xml:space="preserve">T </w:t>
+      </w:r>
+      <w:r>
+        <w:rPr>
+          <w:rStyle w:val="HTMLCode"/>
+          <w:rFonts w:eastAsiaTheme="minorEastAsia"/>
+          <w:color w:val="8DB3E2" w:themeColor="text2" w:themeTint="66"/>
+        </w:rPr>
+        <w:t>git revert</w:t>
+      </w:r>
+      <w:r>
+        <w:rPr>
+          <w:rStyle w:val="apple-converted-space"/>
+          <w:rFonts w:ascii="-webkit-standard" w:hAnsi="-webkit-standard"/>
+          <w:color w:val="8DB3E2" w:themeColor="text2" w:themeTint="66"/>
+          <w:sz w:val="27"/>
+          <w:szCs w:val="27"/>
+        </w:rPr>
+        <w:t> </w:t>
+      </w:r>
+      <w:r>
+        <w:rPr>
+          <w:rFonts w:ascii="-webkit-standard" w:hAnsi="-webkit-standard"/>
+          <w:color w:val="8DB3E2" w:themeColor="text2" w:themeTint="66"/>
+          <w:sz w:val="27"/>
+          <w:szCs w:val="27"/>
+        </w:rPr>
+        <w:t>撤销提交比</w:t>
+      </w:r>
+      <w:r>
+        <w:rPr>
+          <w:rStyle w:val="apple-converted-space"/>
+          <w:rFonts w:ascii="-webkit-standard" w:hAnsi="-webkit-standard"/>
+          <w:color w:val="8DB3E2" w:themeColor="text2" w:themeTint="66"/>
+          <w:sz w:val="27"/>
+          <w:szCs w:val="27"/>
+        </w:rPr>
+        <w:t> </w:t>
+      </w:r>
+      <w:r>
+        <w:rPr>
+          <w:rStyle w:val="HTMLCode"/>
+          <w:rFonts w:eastAsiaTheme="minorEastAsia"/>
+          <w:color w:val="8DB3E2" w:themeColor="text2" w:themeTint="66"/>
+        </w:rPr>
+        <w:t>git reset</w:t>
+      </w:r>
+      <w:r>
+        <w:rPr>
+          <w:rStyle w:val="apple-converted-space"/>
+          <w:rFonts w:ascii="-webkit-standard" w:hAnsi="-webkit-standard"/>
+          <w:color w:val="8DB3E2" w:themeColor="text2" w:themeTint="66"/>
+          <w:sz w:val="27"/>
+          <w:szCs w:val="27"/>
+        </w:rPr>
+        <w:t> </w:t>
+      </w:r>
+      <w:r>
+        <w:rPr>
+          <w:rFonts w:ascii="-webkit-standard" w:hAnsi="-webkit-standard"/>
+          <w:color w:val="8DB3E2" w:themeColor="text2" w:themeTint="66"/>
+          <w:sz w:val="27"/>
+          <w:szCs w:val="27"/>
+        </w:rPr>
+        <w:t>更安全，因为它不会更改提交历</w:t>
+      </w:r>
+      <w:r>
+        <w:rPr>
+          <w:rFonts w:ascii="SimSun" w:eastAsia="SimSun" w:hAnsi="SimSun" w:cs="SimSun" w:hint="eastAsia"/>
+          <w:color w:val="8DB3E2" w:themeColor="text2" w:themeTint="66"/>
+          <w:sz w:val="27"/>
+          <w:szCs w:val="27"/>
+        </w:rPr>
+        <w:t>史</w:t>
       </w:r>
     </w:p>
     <w:sectPr>
@@ -868,7 +1236,7 @@
 </file>
 
 <file path=word/numbering.xml><?xml version="1.0" encoding="utf-8"?>
-<w:numbering xmlns:wpc="http://schemas.microsoft.com/office/word/2010/wordprocessingCanvas" xmlns:cx="http://schemas.microsoft.com/office/drawing/2014/chartex" xmlns:cx1="http://schemas.microsoft.com/office/drawing/2015/9/8/chartex" xmlns:cx2="http://schemas.microsoft.com/office/drawing/2015/10/21/chartex" xmlns:cx3="http://schemas.microsoft.com/office/drawing/2016/5/9/chartex" xmlns:cx4="http://schemas.microsoft.com/office/drawing/2016/5/10/chartex" xmlns:cx5="http://schemas.microsoft.com/office/drawing/2016/5/11/chartex" xmlns:cx6="http://schemas.microsoft.com/office/drawing/2016/5/12/chartex" xmlns:cx7="http://schemas.microsoft.com/office/drawing/2016/5/13/chartex" xmlns:cx8="http://schemas.microsoft.com/office/drawing/2016/5/14/chartex" xmlns:mc="http://schemas.openxmlformats.org/markup-compatibility/2006" xmlns:aink="http://schemas.microsoft.com/office/drawing/2016/ink" xmlns:am3d="http://schemas.microsoft.com/office/drawing/2017/model3d" xmlns:o="urn:schemas-microsoft-com:office:office" xmlns:r="http://schemas.openxmlformats.org/officeDocument/2006/relationships" xmlns:m="http://schemas.openxmlformats.org/officeDocument/2006/math" xmlns:v="urn:schemas-microsoft-com:vml" xmlns:wp14="http://schemas.microsoft.com/office/word/2010/wordprocessingDrawing" xmlns:wp="http://schemas.openxmlformats.org/drawingml/2006/wordprocessingDrawing" xmlns:w10="urn:schemas-microsoft-com:office:word" xmlns:w="http://schemas.openxmlformats.org/wordprocessingml/2006/main" xmlns:w14="http://schemas.microsoft.com/office/word/2010/wordml" xmlns:w15="http://schemas.microsoft.com/office/word/2012/wordml" xmlns:w16cex="http://schemas.microsoft.com/office/word/2018/wordml/cex" xmlns:w16cid="http://schemas.microsoft.com/office/word/2016/wordml/cid" xmlns:w16="http://schemas.microsoft.com/office/word/2018/wordml" xmlns:w16sdtdh="http://schemas.microsoft.com/office/word/2020/wordml/sdtdatahash" xmlns:w16se="http://schemas.microsoft.com/office/word/2015/wordml/symex" xmlns:wpg="http://schemas.microsoft.com/office/word/2010/wordprocessingGroup" xmlns:wpi="http://schemas.microsoft.com/office/word/2010/wordprocessingInk" xmlns:wne="http://schemas.microsoft.com/office/word/2006/wordml" xmlns:wps="http://schemas.microsoft.com/office/word/2010/wordprocessingShape" mc:Ignorable="w14 w15 w16se w16cid w16 w16cex w16sdtdh wp14">
+<w:numbering xmlns:wpc="http://schemas.microsoft.com/office/word/2010/wordprocessingCanvas" xmlns:cx="http://schemas.microsoft.com/office/drawing/2014/chartex" xmlns:cx1="http://schemas.microsoft.com/office/drawing/2015/9/8/chartex" xmlns:cx2="http://schemas.microsoft.com/office/drawing/2015/10/21/chartex" xmlns:cx3="http://schemas.microsoft.com/office/drawing/2016/5/9/chartex" xmlns:cx4="http://schemas.microsoft.com/office/drawing/2016/5/10/chartex" xmlns:cx5="http://schemas.microsoft.com/office/drawing/2016/5/11/chartex" xmlns:cx6="http://schemas.microsoft.com/office/drawing/2016/5/12/chartex" xmlns:cx7="http://schemas.microsoft.com/office/drawing/2016/5/13/chartex" xmlns:cx8="http://schemas.microsoft.com/office/drawing/2016/5/14/chartex" xmlns:mc="http://schemas.openxmlformats.org/markup-compatibility/2006" xmlns:aink="http://schemas.microsoft.com/office/drawing/2016/ink" xmlns:am3d="http://schemas.microsoft.com/office/drawing/2017/model3d" xmlns:o="urn:schemas-microsoft-com:office:office" xmlns:oel="http://schemas.microsoft.com/office/2019/extlst" xmlns:r="http://schemas.openxmlformats.org/officeDocument/2006/relationships" xmlns:m="http://schemas.openxmlformats.org/officeDocument/2006/math" xmlns:v="urn:schemas-microsoft-com:vml" xmlns:wp14="http://schemas.microsoft.com/office/word/2010/wordprocessingDrawing" xmlns:wp="http://schemas.openxmlformats.org/drawingml/2006/wordprocessingDrawing" xmlns:w10="urn:schemas-microsoft-com:office:word" xmlns:w="http://schemas.openxmlformats.org/wordprocessingml/2006/main" xmlns:w14="http://schemas.microsoft.com/office/word/2010/wordml" xmlns:w15="http://schemas.microsoft.com/office/word/2012/wordml" xmlns:w16cex="http://schemas.microsoft.com/office/word/2018/wordml/cex" xmlns:w16cid="http://schemas.microsoft.com/office/word/2016/wordml/cid" xmlns:w16="http://schemas.microsoft.com/office/word/2018/wordml" xmlns:w16sdtdh="http://schemas.microsoft.com/office/word/2020/wordml/sdtdatahash" xmlns:w16se="http://schemas.microsoft.com/office/word/2015/wordml/symex" xmlns:wpg="http://schemas.microsoft.com/office/word/2010/wordprocessingGroup" xmlns:wpi="http://schemas.microsoft.com/office/word/2010/wordprocessingInk" xmlns:wne="http://schemas.microsoft.com/office/word/2006/wordml" xmlns:wps="http://schemas.microsoft.com/office/word/2010/wordprocessingShape" mc:Ignorable="w14 w15 w16se w16cid w16 w16cex w16sdtdh wp14">
   <w:abstractNum w:abstractNumId="0" w15:restartNumberingAfterBreak="0">
     <w:nsid w:val="15BA3767"/>
     <w:multiLevelType w:val="multilevel"/>
@@ -1095,10 +1463,10 @@
       </w:rPr>
     </w:lvl>
   </w:abstractNum>
-  <w:num w:numId="1">
+  <w:num w:numId="1" w16cid:durableId="1667854240">
     <w:abstractNumId w:val="1"/>
   </w:num>
-  <w:num w:numId="2">
+  <w:num w:numId="2" w16cid:durableId="1630092936">
     <w:abstractNumId w:val="0"/>
   </w:num>
 </w:numbering>
@@ -1109,7 +1477,7 @@
   <w:docDefaults>
     <w:rPrDefault>
       <w:rPr>
-        <w:rFonts w:ascii="Arial" w:eastAsia="Arial" w:hAnsi="Arial" w:cs="Arial"/>
+        <w:rFonts w:ascii="Arial" w:eastAsiaTheme="minorEastAsia" w:hAnsi="Arial" w:cs="Arial"/>
         <w:sz w:val="22"/>
         <w:szCs w:val="22"/>
         <w:lang w:val="en-GB" w:eastAsia="zh-CN" w:bidi="ar-SA"/>
@@ -1676,6 +2044,35 @@
       <w:szCs w:val="30"/>
     </w:rPr>
   </w:style>
+  <w:style w:type="character" w:styleId="HTMLCode">
+    <w:name w:val="HTML Code"/>
+    <w:basedOn w:val="DefaultParagraphFont"/>
+    <w:uiPriority w:val="99"/>
+    <w:semiHidden/>
+    <w:unhideWhenUsed/>
+    <w:rsid w:val="00967AB3"/>
+    <w:rPr>
+      <w:rFonts w:ascii="Courier New" w:eastAsia="Times New Roman" w:hAnsi="Courier New" w:cs="Courier New"/>
+      <w:sz w:val="20"/>
+      <w:szCs w:val="20"/>
+    </w:rPr>
+  </w:style>
+  <w:style w:type="character" w:customStyle="1" w:styleId="apple-converted-space">
+    <w:name w:val="apple-converted-space"/>
+    <w:basedOn w:val="DefaultParagraphFont"/>
+    <w:rsid w:val="00967AB3"/>
+  </w:style>
+  <w:style w:type="character" w:styleId="Strong">
+    <w:name w:val="Strong"/>
+    <w:basedOn w:val="DefaultParagraphFont"/>
+    <w:uiPriority w:val="22"/>
+    <w:qFormat/>
+    <w:rsid w:val="008A096D"/>
+    <w:rPr>
+      <w:b/>
+      <w:bCs/>
+    </w:rPr>
+  </w:style>
 </w:styles>
 </file>
 

</xml_diff>